<commit_message>
(1) Explain why git needs the path for a text editor.  (2) Add a note about where to find instructions for setting up the SSH key.  (3) Add page numbers for this document.
</commit_message>
<xml_diff>
--- a/GitInstall.docx
+++ b/GitInstall.docx
@@ -70,7 +70,7 @@
       <w:r>
         <w:t xml:space="preserve">For a later version, or to install a version for a different computer, refer to </w:t>
       </w:r>
-      <w:hyperlink r:id="rId6" w:history="1">
+      <w:hyperlink r:id="rId9" w:history="1">
         <w:r>
           <w:rPr>
             <w:rStyle w:val="Hyperlink"/>
@@ -474,7 +474,7 @@
       <w:r>
         <w:t xml:space="preserve">and </w:t>
       </w:r>
-      <w:hyperlink r:id="rId7" w:history="1">
+      <w:hyperlink r:id="rId10" w:history="1">
         <w:proofErr w:type="spellStart"/>
         <w:r>
           <w:rPr>
@@ -907,7 +907,7 @@
       <w:r>
         <w:t xml:space="preserve"> Setup”.  Its URL is </w:t>
       </w:r>
-      <w:hyperlink r:id="rId8" w:history="1">
+      <w:hyperlink r:id="rId11" w:history="1">
         <w:r>
           <w:rPr>
             <w:rStyle w:val="Hyperlink"/>
@@ -1046,6 +1046,21 @@
       <w:pPr>
         <w:spacing w:after="0"/>
       </w:pPr>
+      <w:proofErr w:type="spellStart"/>
+      <w:r>
+        <w:t>Git</w:t>
+      </w:r>
+      <w:proofErr w:type="spellEnd"/>
+      <w:r>
+        <w:t xml:space="preserve"> uses the editor when it prompts you for a description of the reason for updating one or more files.</w:t>
+      </w:r>
+      <w:bookmarkStart w:id="0" w:name="_GoBack"/>
+      <w:bookmarkEnd w:id="0"/>
+    </w:p>
+    <w:p>
+      <w:pPr>
+        <w:spacing w:after="0"/>
+      </w:pPr>
     </w:p>
     <w:p>
       <w:pPr>
@@ -1128,7 +1143,7 @@
       <w:r>
         <w:t xml:space="preserve"> account at </w:t>
       </w:r>
-      <w:hyperlink r:id="rId9" w:history="1">
+      <w:hyperlink r:id="rId12" w:history="1">
         <w:r>
           <w:rPr>
             <w:rStyle w:val="Hyperlink"/>
@@ -1199,32 +1214,49 @@
       </w:r>
       <w:proofErr w:type="spellEnd"/>
       <w:r>
-        <w:t xml:space="preserve"> asks me for the SSH passphrase.   I </w:t>
-      </w:r>
-      <w:r>
-        <w:t>believe that</w:t>
-      </w:r>
-      <w:r>
-        <w:t xml:space="preserve"> </w:t>
-      </w:r>
-      <w:r>
-        <w:t xml:space="preserve">– during the process of creating the new account - </w:t>
-      </w:r>
-      <w:proofErr w:type="spellStart"/>
-      <w:r>
-        <w:t>Github</w:t>
-      </w:r>
-      <w:proofErr w:type="spellEnd"/>
-      <w:r>
-        <w:t xml:space="preserve"> gives easy to follow instructions for setting up </w:t>
-      </w:r>
-      <w:r>
-        <w:t>the SSH key and its passphrase.</w:t>
-      </w:r>
-      <w:bookmarkStart w:id="0" w:name="_GoBack"/>
-      <w:bookmarkEnd w:id="0"/>
+        <w:t xml:space="preserve"> asks me for the SSH passphrase.</w:t>
+      </w:r>
+    </w:p>
+    <w:p>
+      <w:pPr>
+        <w:spacing w:after="0"/>
+      </w:pPr>
+    </w:p>
+    <w:p>
+      <w:pPr>
+        <w:spacing w:after="0"/>
+      </w:pPr>
+      <w:r>
+        <w:lastRenderedPageBreak/>
+        <w:t xml:space="preserve">Use </w:t>
+      </w:r>
+      <w:hyperlink r:id="rId13" w:history="1">
+        <w:r>
+          <w:rPr>
+            <w:rStyle w:val="Hyperlink"/>
+          </w:rPr>
+          <w:t>https://docs.github.com/en/github/authenticating-to-github/connecting-to-github-with-ssh</w:t>
+        </w:r>
+      </w:hyperlink>
+      <w:r>
+        <w:t xml:space="preserve"> to create an SSH key, to add it to </w:t>
+      </w:r>
+      <w:proofErr w:type="spellStart"/>
+      <w:r>
+        <w:t>ssh</w:t>
+      </w:r>
+      <w:proofErr w:type="spellEnd"/>
+      <w:r>
+        <w:t>-agent, and to add it to the GitHub account.</w:t>
+      </w:r>
+    </w:p>
+    <w:p>
+      <w:pPr>
+        <w:spacing w:after="0"/>
+      </w:pPr>
     </w:p>
     <w:sectPr>
+      <w:footerReference w:type="default" r:id="rId14"/>
       <w:pgSz w:w="12240" w:h="15840"/>
       <w:pgMar w:top="1440" w:right="1440" w:bottom="1440" w:left="1440" w:header="720" w:footer="720" w:gutter="0"/>
       <w:cols w:space="720"/>
@@ -1232,6 +1264,109 @@
     </w:sectPr>
   </w:body>
 </w:document>
+</file>
+
+<file path=word/endnotes.xml><?xml version="1.0" encoding="utf-8"?>
+<w:endnotes xmlns:wpc="http://schemas.microsoft.com/office/word/2010/wordprocessingCanvas" xmlns:mc="http://schemas.openxmlformats.org/markup-compatibility/2006" xmlns:o="urn:schemas-microsoft-com:office:office" xmlns:r="http://schemas.openxmlformats.org/officeDocument/2006/relationships" xmlns:m="http://schemas.openxmlformats.org/officeDocument/2006/math" xmlns:v="urn:schemas-microsoft-com:vml" xmlns:wp14="http://schemas.microsoft.com/office/word/2010/wordprocessingDrawing" xmlns:wp="http://schemas.openxmlformats.org/drawingml/2006/wordprocessingDrawing" xmlns:w10="urn:schemas-microsoft-com:office:word" xmlns:w="http://schemas.openxmlformats.org/wordprocessingml/2006/main" xmlns:w14="http://schemas.microsoft.com/office/word/2010/wordml" xmlns:wpg="http://schemas.microsoft.com/office/word/2010/wordprocessingGroup" xmlns:wpi="http://schemas.microsoft.com/office/word/2010/wordprocessingInk" xmlns:wne="http://schemas.microsoft.com/office/word/2006/wordml" xmlns:wps="http://schemas.microsoft.com/office/word/2010/wordprocessingShape" mc:Ignorable="w14 wp14">
+  <w:endnote w:type="separator" w:id="-1">
+    <w:p>
+      <w:pPr>
+        <w:spacing w:after="0" w:line="240" w:lineRule="auto"/>
+      </w:pPr>
+      <w:r>
+        <w:separator/>
+      </w:r>
+    </w:p>
+  </w:endnote>
+  <w:endnote w:type="continuationSeparator" w:id="0">
+    <w:p>
+      <w:pPr>
+        <w:spacing w:after="0" w:line="240" w:lineRule="auto"/>
+      </w:pPr>
+      <w:r>
+        <w:continuationSeparator/>
+      </w:r>
+    </w:p>
+  </w:endnote>
+</w:endnotes>
+</file>
+
+<file path=word/footer1.xml><?xml version="1.0" encoding="utf-8"?>
+<w:ftr xmlns:wpc="http://schemas.microsoft.com/office/word/2010/wordprocessingCanvas" xmlns:mc="http://schemas.openxmlformats.org/markup-compatibility/2006" xmlns:o="urn:schemas-microsoft-com:office:office" xmlns:r="http://schemas.openxmlformats.org/officeDocument/2006/relationships" xmlns:m="http://schemas.openxmlformats.org/officeDocument/2006/math" xmlns:v="urn:schemas-microsoft-com:vml" xmlns:wp14="http://schemas.microsoft.com/office/word/2010/wordprocessingDrawing" xmlns:wp="http://schemas.openxmlformats.org/drawingml/2006/wordprocessingDrawing" xmlns:w10="urn:schemas-microsoft-com:office:word" xmlns:w="http://schemas.openxmlformats.org/wordprocessingml/2006/main" xmlns:w14="http://schemas.microsoft.com/office/word/2010/wordml" xmlns:wpg="http://schemas.microsoft.com/office/word/2010/wordprocessingGroup" xmlns:wpi="http://schemas.microsoft.com/office/word/2010/wordprocessingInk" xmlns:wne="http://schemas.microsoft.com/office/word/2006/wordml" xmlns:wps="http://schemas.microsoft.com/office/word/2010/wordprocessingShape" mc:Ignorable="w14 wp14">
+  <w:sdt>
+    <w:sdtPr>
+      <w:id w:val="235830886"/>
+      <w:docPartObj>
+        <w:docPartGallery w:val="Page Numbers (Bottom of Page)"/>
+        <w:docPartUnique/>
+      </w:docPartObj>
+    </w:sdtPr>
+    <w:sdtEndPr>
+      <w:rPr>
+        <w:noProof/>
+      </w:rPr>
+    </w:sdtEndPr>
+    <w:sdtContent>
+      <w:p>
+        <w:pPr>
+          <w:pStyle w:val="Footer"/>
+          <w:jc w:val="center"/>
+        </w:pPr>
+        <w:r>
+          <w:fldChar w:fldCharType="begin"/>
+        </w:r>
+        <w:r>
+          <w:instrText xml:space="preserve"> PAGE   \* MERGEFORMAT </w:instrText>
+        </w:r>
+        <w:r>
+          <w:fldChar w:fldCharType="separate"/>
+        </w:r>
+        <w:r>
+          <w:rPr>
+            <w:noProof/>
+          </w:rPr>
+          <w:t>1</w:t>
+        </w:r>
+        <w:r>
+          <w:rPr>
+            <w:noProof/>
+          </w:rPr>
+          <w:fldChar w:fldCharType="end"/>
+        </w:r>
+      </w:p>
+    </w:sdtContent>
+  </w:sdt>
+  <w:p>
+    <w:pPr>
+      <w:pStyle w:val="Footer"/>
+    </w:pPr>
+  </w:p>
+</w:ftr>
+</file>
+
+<file path=word/footnotes.xml><?xml version="1.0" encoding="utf-8"?>
+<w:footnotes xmlns:wpc="http://schemas.microsoft.com/office/word/2010/wordprocessingCanvas" xmlns:mc="http://schemas.openxmlformats.org/markup-compatibility/2006" xmlns:o="urn:schemas-microsoft-com:office:office" xmlns:r="http://schemas.openxmlformats.org/officeDocument/2006/relationships" xmlns:m="http://schemas.openxmlformats.org/officeDocument/2006/math" xmlns:v="urn:schemas-microsoft-com:vml" xmlns:wp14="http://schemas.microsoft.com/office/word/2010/wordprocessingDrawing" xmlns:wp="http://schemas.openxmlformats.org/drawingml/2006/wordprocessingDrawing" xmlns:w10="urn:schemas-microsoft-com:office:word" xmlns:w="http://schemas.openxmlformats.org/wordprocessingml/2006/main" xmlns:w14="http://schemas.microsoft.com/office/word/2010/wordml" xmlns:wpg="http://schemas.microsoft.com/office/word/2010/wordprocessingGroup" xmlns:wpi="http://schemas.microsoft.com/office/word/2010/wordprocessingInk" xmlns:wne="http://schemas.microsoft.com/office/word/2006/wordml" xmlns:wps="http://schemas.microsoft.com/office/word/2010/wordprocessingShape" mc:Ignorable="w14 wp14">
+  <w:footnote w:type="separator" w:id="-1">
+    <w:p>
+      <w:pPr>
+        <w:spacing w:after="0" w:line="240" w:lineRule="auto"/>
+      </w:pPr>
+      <w:r>
+        <w:separator/>
+      </w:r>
+    </w:p>
+  </w:footnote>
+  <w:footnote w:type="continuationSeparator" w:id="0">
+    <w:p>
+      <w:pPr>
+        <w:spacing w:after="0" w:line="240" w:lineRule="auto"/>
+      </w:pPr>
+      <w:r>
+        <w:continuationSeparator/>
+      </w:r>
+    </w:p>
+  </w:footnote>
+</w:footnotes>
 </file>
 
 <file path=word/numbering.xml><?xml version="1.0" encoding="utf-8"?>
@@ -1924,6 +2059,50 @@
       <w:contextualSpacing/>
     </w:pPr>
   </w:style>
+  <w:style w:type="paragraph" w:styleId="Header">
+    <w:name w:val="header"/>
+    <w:basedOn w:val="Normal"/>
+    <w:link w:val="HeaderChar"/>
+    <w:uiPriority w:val="99"/>
+    <w:unhideWhenUsed/>
+    <w:rsid w:val="00473499"/>
+    <w:pPr>
+      <w:tabs>
+        <w:tab w:val="center" w:pos="4680"/>
+        <w:tab w:val="right" w:pos="9360"/>
+      </w:tabs>
+      <w:spacing w:after="0" w:line="240" w:lineRule="auto"/>
+    </w:pPr>
+  </w:style>
+  <w:style w:type="character" w:customStyle="1" w:styleId="HeaderChar">
+    <w:name w:val="Header Char"/>
+    <w:basedOn w:val="DefaultParagraphFont"/>
+    <w:link w:val="Header"/>
+    <w:uiPriority w:val="99"/>
+    <w:rsid w:val="00473499"/>
+  </w:style>
+  <w:style w:type="paragraph" w:styleId="Footer">
+    <w:name w:val="footer"/>
+    <w:basedOn w:val="Normal"/>
+    <w:link w:val="FooterChar"/>
+    <w:uiPriority w:val="99"/>
+    <w:unhideWhenUsed/>
+    <w:rsid w:val="00473499"/>
+    <w:pPr>
+      <w:tabs>
+        <w:tab w:val="center" w:pos="4680"/>
+        <w:tab w:val="right" w:pos="9360"/>
+      </w:tabs>
+      <w:spacing w:after="0" w:line="240" w:lineRule="auto"/>
+    </w:pPr>
+  </w:style>
+  <w:style w:type="character" w:customStyle="1" w:styleId="FooterChar">
+    <w:name w:val="Footer Char"/>
+    <w:basedOn w:val="DefaultParagraphFont"/>
+    <w:link w:val="Footer"/>
+    <w:uiPriority w:val="99"/>
+    <w:rsid w:val="00473499"/>
+  </w:style>
 </w:styles>
 </file>
 
@@ -2174,6 +2353,50 @@
       <w:ind w:left="720"/>
       <w:contextualSpacing/>
     </w:pPr>
+  </w:style>
+  <w:style w:type="paragraph" w:styleId="Header">
+    <w:name w:val="header"/>
+    <w:basedOn w:val="Normal"/>
+    <w:link w:val="HeaderChar"/>
+    <w:uiPriority w:val="99"/>
+    <w:unhideWhenUsed/>
+    <w:rsid w:val="00473499"/>
+    <w:pPr>
+      <w:tabs>
+        <w:tab w:val="center" w:pos="4680"/>
+        <w:tab w:val="right" w:pos="9360"/>
+      </w:tabs>
+      <w:spacing w:after="0" w:line="240" w:lineRule="auto"/>
+    </w:pPr>
+  </w:style>
+  <w:style w:type="character" w:customStyle="1" w:styleId="HeaderChar">
+    <w:name w:val="Header Char"/>
+    <w:basedOn w:val="DefaultParagraphFont"/>
+    <w:link w:val="Header"/>
+    <w:uiPriority w:val="99"/>
+    <w:rsid w:val="00473499"/>
+  </w:style>
+  <w:style w:type="paragraph" w:styleId="Footer">
+    <w:name w:val="footer"/>
+    <w:basedOn w:val="Normal"/>
+    <w:link w:val="FooterChar"/>
+    <w:uiPriority w:val="99"/>
+    <w:unhideWhenUsed/>
+    <w:rsid w:val="00473499"/>
+    <w:pPr>
+      <w:tabs>
+        <w:tab w:val="center" w:pos="4680"/>
+        <w:tab w:val="right" w:pos="9360"/>
+      </w:tabs>
+      <w:spacing w:after="0" w:line="240" w:lineRule="auto"/>
+    </w:pPr>
+  </w:style>
+  <w:style w:type="character" w:customStyle="1" w:styleId="FooterChar">
+    <w:name w:val="Footer Char"/>
+    <w:basedOn w:val="DefaultParagraphFont"/>
+    <w:link w:val="Footer"/>
+    <w:uiPriority w:val="99"/>
+    <w:rsid w:val="00473499"/>
   </w:style>
 </w:styles>
 </file>
@@ -2461,4 +2684,16 @@
   <a:objectDefaults/>
   <a:extraClrSchemeLst/>
 </a:theme>
+</file>
+
+<file path=customXml/item1.xml><?xml version="1.0" encoding="utf-8"?>
+<b:Sources xmlns:b="http://schemas.openxmlformats.org/officeDocument/2006/bibliography" xmlns="http://schemas.openxmlformats.org/officeDocument/2006/bibliography" SelectedStyle="\APA.XSL" StyleName="APA"/>
+</file>
+
+<file path=customXml/itemProps1.xml><?xml version="1.0" encoding="utf-8"?>
+<ds:datastoreItem xmlns:ds="http://schemas.openxmlformats.org/officeDocument/2006/customXml" ds:itemID="{7C42FB2C-98EF-43B3-9BC0-57F2FC5CE466}">
+  <ds:schemaRefs>
+    <ds:schemaRef ds:uri="http://schemas.openxmlformats.org/officeDocument/2006/bibliography"/>
+  </ds:schemaRefs>
+</ds:datastoreItem>
 </file>
</xml_diff>

<commit_message>
Several miscellaneous corrections and amplifications
</commit_message>
<xml_diff>
--- a/GitInstall.docx
+++ b/GitInstall.docx
@@ -25,40 +25,18 @@
         <w:rPr>
           <w:i/>
         </w:rPr>
-        <w:t xml:space="preserve">he end of this document </w:t>
-      </w:r>
-      <w:proofErr w:type="gramStart"/>
+        <w:t xml:space="preserve">he end of this document for </w:t>
+      </w:r>
       <w:r>
         <w:rPr>
           <w:i/>
         </w:rPr>
-        <w:t xml:space="preserve">for </w:t>
-      </w:r>
-      <w:r>
-        <w:rPr>
-          <w:i/>
-        </w:rPr>
-        <w:t xml:space="preserve"> personalization</w:t>
-      </w:r>
-      <w:proofErr w:type="gramEnd"/>
-      <w:r>
-        <w:rPr>
-          <w:i/>
-        </w:rPr>
-        <w:t xml:space="preserve"> that you should perform at the end of installation.</w:t>
-      </w:r>
-    </w:p>
-    <w:p>
-      <w:r>
-        <w:t xml:space="preserve">I have installed </w:t>
-      </w:r>
-      <w:proofErr w:type="spellStart"/>
-      <w:r>
-        <w:t>git</w:t>
-      </w:r>
-      <w:proofErr w:type="spellEnd"/>
-      <w:r>
-        <w:t xml:space="preserve"> version 2.27.0 on my Windows 7 computer.  The URL for this installation is in the Downloads folder.</w:t>
+        <w:t xml:space="preserve"> personalization that you should perform at the end of installation.</w:t>
+      </w:r>
+    </w:p>
+    <w:p>
+      <w:r>
+        <w:t>I have installed git version 2.27.0 on my Windows 7 computer.  The URL for this installation is in the Downloads folder.</w:t>
       </w:r>
     </w:p>
     <w:p>
@@ -87,34 +65,14 @@
           <w:u w:val="none"/>
         </w:rPr>
       </w:pPr>
-      <w:proofErr w:type="gramStart"/>
       <w:r>
         <w:rPr>
           <w:rStyle w:val="Hyperlink"/>
           <w:color w:val="auto"/>
           <w:u w:val="none"/>
         </w:rPr>
-        <w:t xml:space="preserve">After </w:t>
-      </w:r>
-      <w:proofErr w:type="spellStart"/>
-      <w:r>
-        <w:rPr>
-          <w:rStyle w:val="Hyperlink"/>
-          <w:color w:val="auto"/>
-          <w:u w:val="none"/>
-        </w:rPr>
-        <w:t>Git</w:t>
-      </w:r>
-      <w:proofErr w:type="spellEnd"/>
-      <w:r>
-        <w:rPr>
-          <w:rStyle w:val="Hyperlink"/>
-          <w:color w:val="auto"/>
-          <w:u w:val="none"/>
-        </w:rPr>
-        <w:t xml:space="preserve"> is installed Click </w:t>
-      </w:r>
-      <w:proofErr w:type="spellStart"/>
+        <w:t xml:space="preserve">After Git is installed Click </w:t>
+      </w:r>
       <w:r>
         <w:rPr>
           <w:rStyle w:val="Hyperlink"/>
@@ -122,63 +80,15 @@
           <w:color w:val="auto"/>
           <w:u w:val="none"/>
         </w:rPr>
-        <w:t>StartMenu</w:t>
-      </w:r>
-      <w:proofErr w:type="spellEnd"/>
-      <w:r>
-        <w:rPr>
-          <w:rStyle w:val="Hyperlink"/>
-          <w:i/>
-          <w:color w:val="auto"/>
-          <w:u w:val="none"/>
-        </w:rPr>
-        <w:t xml:space="preserve"> &gt; All Programs &gt; </w:t>
-      </w:r>
-      <w:proofErr w:type="spellStart"/>
-      <w:r>
-        <w:rPr>
-          <w:rStyle w:val="Hyperlink"/>
-          <w:i/>
-          <w:color w:val="auto"/>
-          <w:u w:val="none"/>
-        </w:rPr>
-        <w:t>Git</w:t>
-      </w:r>
-      <w:proofErr w:type="spellEnd"/>
+        <w:t>StartMenu &gt; All Programs &gt; Git</w:t>
+      </w:r>
       <w:r>
         <w:rPr>
           <w:rStyle w:val="Hyperlink"/>
           <w:color w:val="auto"/>
           <w:u w:val="none"/>
         </w:rPr>
-        <w:t xml:space="preserve"> (folder).</w:t>
-      </w:r>
-      <w:proofErr w:type="gramEnd"/>
-      <w:r>
-        <w:rPr>
-          <w:rStyle w:val="Hyperlink"/>
-          <w:color w:val="auto"/>
-          <w:u w:val="none"/>
-        </w:rPr>
-        <w:t xml:space="preserve">  You will see several programs (5 programs in my current version of </w:t>
-      </w:r>
-      <w:proofErr w:type="spellStart"/>
-      <w:r>
-        <w:rPr>
-          <w:rStyle w:val="Hyperlink"/>
-          <w:color w:val="auto"/>
-          <w:u w:val="none"/>
-        </w:rPr>
-        <w:t>git</w:t>
-      </w:r>
-      <w:proofErr w:type="spellEnd"/>
-      <w:r>
-        <w:rPr>
-          <w:rStyle w:val="Hyperlink"/>
-          <w:color w:val="auto"/>
-          <w:u w:val="none"/>
-        </w:rPr>
-        <w:t>).  Three of these are of particular interest.</w:t>
+        <w:t xml:space="preserve"> (folder).  You will see several programs (5 programs in my current version of git).  Three of these are of particular interest.</w:t>
       </w:r>
     </w:p>
     <w:p>
@@ -189,21 +99,8 @@
           <w:numId w:val="1"/>
         </w:numPr>
       </w:pPr>
-      <w:proofErr w:type="spellStart"/>
-      <w:r>
-        <w:t>Git</w:t>
-      </w:r>
-      <w:proofErr w:type="spellEnd"/>
-      <w:r>
-        <w:t xml:space="preserve"> CMD – a Windows command prompt to be used with the “</w:t>
-      </w:r>
-      <w:proofErr w:type="spellStart"/>
-      <w:r>
-        <w:t>git</w:t>
-      </w:r>
-      <w:proofErr w:type="spellEnd"/>
-      <w:r>
-        <w:t>” command.</w:t>
+      <w:r>
+        <w:t>Git CMD – a Windows command prompt to be used with the “git” command.</w:t>
       </w:r>
     </w:p>
     <w:p>
@@ -214,37 +111,8 @@
           <w:numId w:val="1"/>
         </w:numPr>
       </w:pPr>
-      <w:proofErr w:type="spellStart"/>
-      <w:r>
-        <w:t>Git</w:t>
-      </w:r>
-      <w:proofErr w:type="spellEnd"/>
-      <w:r>
-        <w:t xml:space="preserve"> Bash </w:t>
-      </w:r>
-      <w:proofErr w:type="gramStart"/>
-      <w:r>
-        <w:t>-  a</w:t>
-      </w:r>
-      <w:proofErr w:type="gramEnd"/>
-      <w:r>
-        <w:t xml:space="preserve"> Unix-style command prompt for most standard </w:t>
-      </w:r>
-      <w:proofErr w:type="spellStart"/>
-      <w:r>
-        <w:t>unix</w:t>
-      </w:r>
-      <w:proofErr w:type="spellEnd"/>
-      <w:r>
-        <w:t xml:space="preserve"> commands plush “</w:t>
-      </w:r>
-      <w:proofErr w:type="spellStart"/>
-      <w:r>
-        <w:t>git</w:t>
-      </w:r>
-      <w:proofErr w:type="spellEnd"/>
-      <w:r>
-        <w:t>” commands.</w:t>
+      <w:r>
+        <w:t>Git Bash -  a Unix-style command prompt for most standard unix commands plush “git” commands.</w:t>
       </w:r>
     </w:p>
     <w:p>
@@ -255,74 +123,21 @@
           <w:numId w:val="1"/>
         </w:numPr>
       </w:pPr>
-      <w:proofErr w:type="spellStart"/>
-      <w:r>
-        <w:t>Git</w:t>
-      </w:r>
-      <w:proofErr w:type="spellEnd"/>
-      <w:r>
-        <w:t xml:space="preserve"> GUI – a Graphic Unser Interface dialog that provides many of the </w:t>
-      </w:r>
-      <w:proofErr w:type="spellStart"/>
-      <w:r>
-        <w:t>git</w:t>
-      </w:r>
-      <w:proofErr w:type="spellEnd"/>
-      <w:r>
-        <w:t xml:space="preserve"> facilities.</w:t>
-      </w:r>
-    </w:p>
-    <w:p>
-      <w:r>
-        <w:t xml:space="preserve">At this stage (8/6/2020) I have only brief experiences using </w:t>
-      </w:r>
-      <w:proofErr w:type="spellStart"/>
-      <w:r>
-        <w:t>Git</w:t>
-      </w:r>
-      <w:proofErr w:type="spellEnd"/>
-      <w:r>
-        <w:t xml:space="preserve">.  I have tried both </w:t>
-      </w:r>
-      <w:proofErr w:type="spellStart"/>
-      <w:r>
-        <w:t>Git</w:t>
-      </w:r>
-      <w:proofErr w:type="spellEnd"/>
-      <w:r>
-        <w:t xml:space="preserve"> CMD and </w:t>
-      </w:r>
-      <w:proofErr w:type="spellStart"/>
-      <w:r>
-        <w:t>Git</w:t>
-      </w:r>
-      <w:proofErr w:type="spellEnd"/>
-      <w:r>
-        <w:t xml:space="preserve"> Bash.</w:t>
-      </w:r>
-    </w:p>
-    <w:p>
-      <w:pPr>
-        <w:spacing w:after="0"/>
-      </w:pPr>
-      <w:r>
-        <w:t xml:space="preserve">The major disadvantages of using </w:t>
-      </w:r>
-      <w:proofErr w:type="spellStart"/>
-      <w:r>
-        <w:t>Git</w:t>
-      </w:r>
-      <w:proofErr w:type="spellEnd"/>
-      <w:r>
-        <w:t xml:space="preserve"> Bash (instead of </w:t>
-      </w:r>
-      <w:proofErr w:type="spellStart"/>
-      <w:r>
-        <w:t>Git</w:t>
-      </w:r>
-      <w:proofErr w:type="spellEnd"/>
-      <w:r>
-        <w:t xml:space="preserve"> CMD) are</w:t>
+      <w:r>
+        <w:t>Git GUI – a Graphic Unser Interface dialog that provides many of the git facilities.</w:t>
+      </w:r>
+    </w:p>
+    <w:p>
+      <w:r>
+        <w:t>At this stage (8/6/2020) I have only brief experiences using Git.  I have tried both Git CMD and Git Bash.</w:t>
+      </w:r>
+    </w:p>
+    <w:p>
+      <w:pPr>
+        <w:spacing w:after="0"/>
+      </w:pPr>
+      <w:r>
+        <w:t>The major disadvantages of using Git Bash (instead of Git CMD) are</w:t>
       </w:r>
     </w:p>
     <w:p>
@@ -348,31 +163,7 @@
         <w:spacing w:after="0"/>
       </w:pPr>
       <w:r>
-        <w:t xml:space="preserve">Commands in </w:t>
-      </w:r>
-      <w:proofErr w:type="spellStart"/>
-      <w:r>
-        <w:t>GitBash</w:t>
-      </w:r>
-      <w:proofErr w:type="spellEnd"/>
-      <w:r>
-        <w:t xml:space="preserve"> are case-sensitive.  This makes little difference for </w:t>
-      </w:r>
-      <w:proofErr w:type="spellStart"/>
-      <w:r>
-        <w:t>git</w:t>
-      </w:r>
-      <w:proofErr w:type="spellEnd"/>
-      <w:r>
-        <w:t xml:space="preserve"> commands, which are always case-sensitive.  But folder commands (such as “cd” and “</w:t>
-      </w:r>
-      <w:proofErr w:type="spellStart"/>
-      <w:r>
-        <w:t>dir</w:t>
-      </w:r>
-      <w:proofErr w:type="spellEnd"/>
-      <w:r>
-        <w:t>”) must be typed lower-case.</w:t>
+        <w:t>Commands in GitBash are case-sensitive.  This makes little difference for git commands, which are always case-sensitive.  But folder commands (such as “cd” and “dir”) must be typed lower-case.</w:t>
       </w:r>
     </w:p>
     <w:p>
@@ -387,31 +178,7 @@
         <w:spacing w:after="0"/>
       </w:pPr>
       <w:r>
-        <w:t xml:space="preserve">The major advantages of using </w:t>
-      </w:r>
-      <w:proofErr w:type="spellStart"/>
-      <w:r>
-        <w:t>using</w:t>
-      </w:r>
-      <w:proofErr w:type="spellEnd"/>
-      <w:r>
-        <w:t xml:space="preserve"> </w:t>
-      </w:r>
-      <w:proofErr w:type="spellStart"/>
-      <w:r>
-        <w:t>Git</w:t>
-      </w:r>
-      <w:proofErr w:type="spellEnd"/>
-      <w:r>
-        <w:t xml:space="preserve"> Bash (instead of </w:t>
-      </w:r>
-      <w:proofErr w:type="spellStart"/>
-      <w:r>
-        <w:t>Git</w:t>
-      </w:r>
-      <w:proofErr w:type="spellEnd"/>
-      <w:r>
-        <w:t xml:space="preserve"> CMD) are</w:t>
+        <w:t>The major advantages of using using Git Bash (instead of Git CMD) are</w:t>
       </w:r>
     </w:p>
     <w:p>
@@ -439,55 +206,29 @@
       <w:r>
         <w:t>The displayed response is similar to what is described in the printed instructions (</w:t>
       </w:r>
-      <w:proofErr w:type="spellStart"/>
-      <w:r>
-        <w:fldChar w:fldCharType="begin"/>
-      </w:r>
-      <w:r>
-        <w:instrText xml:space="preserve"> HYPERLINK "https://git-scm.com/docs" </w:instrText>
-      </w:r>
-      <w:r>
-        <w:fldChar w:fldCharType="separate"/>
-      </w:r>
-      <w:r>
-        <w:rPr>
-          <w:rStyle w:val="Hyperlink"/>
-        </w:rPr>
-        <w:t>Git</w:t>
-      </w:r>
-      <w:proofErr w:type="spellEnd"/>
-      <w:r>
-        <w:rPr>
-          <w:rStyle w:val="Hyperlink"/>
-        </w:rPr>
-        <w:t xml:space="preserve"> - Reference</w:t>
-      </w:r>
-      <w:r>
-        <w:fldChar w:fldCharType="end"/>
-      </w:r>
-      <w:r>
-        <w:rPr>
-          <w:b/>
-        </w:rPr>
-        <w:t xml:space="preserve"> </w:t>
-      </w:r>
-      <w:r>
-        <w:t xml:space="preserve">and </w:t>
-      </w:r>
       <w:hyperlink r:id="rId10" w:history="1">
-        <w:proofErr w:type="spellStart"/>
         <w:r>
           <w:rPr>
             <w:rStyle w:val="Hyperlink"/>
           </w:rPr>
-          <w:t>Git</w:t>
+          <w:t>Git - Reference</w:t>
         </w:r>
-        <w:proofErr w:type="spellEnd"/>
+      </w:hyperlink>
+      <w:r>
+        <w:rPr>
+          <w:b/>
+        </w:rPr>
+        <w:t xml:space="preserve"> </w:t>
+      </w:r>
+      <w:r>
+        <w:t xml:space="preserve">and </w:t>
+      </w:r>
+      <w:hyperlink r:id="rId11" w:history="1">
         <w:r>
           <w:rPr>
             <w:rStyle w:val="Hyperlink"/>
           </w:rPr>
-          <w:t xml:space="preserve"> - Book</w:t>
+          <w:t>Git - Book</w:t>
         </w:r>
       </w:hyperlink>
       <w:r>
@@ -510,73 +251,33 @@
         <w:spacing w:after="0"/>
       </w:pPr>
       <w:r>
-        <w:t>The displayed response contains “(master)</w:t>
-      </w:r>
-      <w:proofErr w:type="gramStart"/>
-      <w:r>
-        <w:t>”  -</w:t>
-      </w:r>
-      <w:proofErr w:type="gramEnd"/>
-      <w:r>
-        <w:t xml:space="preserve"> colored blue – when the current folder is one of the folders of a </w:t>
-      </w:r>
-      <w:proofErr w:type="spellStart"/>
-      <w:r>
-        <w:t>git</w:t>
-      </w:r>
-      <w:proofErr w:type="spellEnd"/>
-      <w:r>
-        <w:t xml:space="preserve"> repository in the “master” branch.  </w:t>
-      </w:r>
-      <w:proofErr w:type="spellStart"/>
-      <w:r>
-        <w:t>Git</w:t>
-      </w:r>
-      <w:proofErr w:type="spellEnd"/>
-      <w:r>
-        <w:t xml:space="preserve"> CMD does not provide this status.</w:t>
-      </w:r>
-    </w:p>
-    <w:p>
-      <w:pPr>
-        <w:spacing w:after="0"/>
-      </w:pPr>
-    </w:p>
-    <w:p>
-      <w:pPr>
-        <w:spacing w:after="0"/>
-      </w:pPr>
-      <w:r>
-        <w:t xml:space="preserve">For the reasons above I have chosen </w:t>
-      </w:r>
-      <w:proofErr w:type="spellStart"/>
-      <w:r>
-        <w:t>Git</w:t>
-      </w:r>
-      <w:proofErr w:type="spellEnd"/>
-      <w:r>
-        <w:t xml:space="preserve"> Bash as the preferred command prompt.</w:t>
-      </w:r>
-    </w:p>
-    <w:p>
-      <w:pPr>
-        <w:spacing w:after="0"/>
-      </w:pPr>
-    </w:p>
-    <w:p>
-      <w:pPr>
-        <w:spacing w:after="0"/>
-      </w:pPr>
-      <w:r>
-        <w:t xml:space="preserve">When </w:t>
-      </w:r>
-      <w:proofErr w:type="spellStart"/>
-      <w:r>
-        <w:t>Git</w:t>
-      </w:r>
-      <w:proofErr w:type="spellEnd"/>
-      <w:r>
-        <w:t xml:space="preserve"> Bash is invoked, its starting folder (by default) is C:\Users\sncole.  To make it easy to start in a different folder,</w:t>
+        <w:t>The displayed response contains “(master)”  - colored blue – when the current folder is one of the folders of a git repository in the “master” branch.  Git CMD does not provide this status.</w:t>
+      </w:r>
+    </w:p>
+    <w:p>
+      <w:pPr>
+        <w:spacing w:after="0"/>
+      </w:pPr>
+    </w:p>
+    <w:p>
+      <w:pPr>
+        <w:spacing w:after="0"/>
+      </w:pPr>
+      <w:r>
+        <w:t>For the reasons above I have chosen Git Bash as the preferred command prompt.</w:t>
+      </w:r>
+    </w:p>
+    <w:p>
+      <w:pPr>
+        <w:spacing w:after="0"/>
+      </w:pPr>
+    </w:p>
+    <w:p>
+      <w:pPr>
+        <w:spacing w:after="0"/>
+      </w:pPr>
+      <w:r>
+        <w:t>When Git Bash is invoked, its starting folder (by default) is C:\Users\sncole.  To make it easy to start in a different folder,</w:t>
       </w:r>
     </w:p>
     <w:p>
@@ -590,15 +291,7 @@
       </w:pPr>
       <w:r>
         <w:lastRenderedPageBreak/>
-        <w:t xml:space="preserve">Copy a shortcut of </w:t>
-      </w:r>
-      <w:proofErr w:type="spellStart"/>
-      <w:r>
-        <w:t>Git</w:t>
-      </w:r>
-      <w:proofErr w:type="spellEnd"/>
-      <w:r>
-        <w:t xml:space="preserve"> Bash to the desktop.</w:t>
+        <w:t>Copy a shortcut of Git Bash to the desktop.</w:t>
       </w:r>
     </w:p>
     <w:p>
@@ -677,15 +370,7 @@
         <w:spacing w:after="0"/>
       </w:pPr>
       <w:r>
-        <w:t xml:space="preserve">You might have some text that you want to paste into the </w:t>
-      </w:r>
-      <w:proofErr w:type="spellStart"/>
-      <w:r>
-        <w:t>Git</w:t>
-      </w:r>
-      <w:proofErr w:type="spellEnd"/>
-      <w:r>
-        <w:t xml:space="preserve"> Bash command line.  When there is text in the clipboard, simply move the cursor to the place where you want to copy the text, and then type the </w:t>
+        <w:t xml:space="preserve">You might have some text that you want to paste into the Git Bash command line.  When there is text in the clipboard, simply move the cursor to the place where you want to copy the text, and then type the </w:t>
       </w:r>
       <w:r>
         <w:rPr>
@@ -707,29 +392,13 @@
         <w:spacing w:after="0"/>
       </w:pPr>
       <w:r>
-        <w:t xml:space="preserve">Some </w:t>
-      </w:r>
-      <w:proofErr w:type="spellStart"/>
-      <w:r>
-        <w:t>git</w:t>
-      </w:r>
-      <w:proofErr w:type="spellEnd"/>
-      <w:r>
-        <w:t xml:space="preserve"> commands produce a great deal of </w:t>
+        <w:t xml:space="preserve">Some git commands produce a great deal of </w:t>
       </w:r>
       <w:r>
         <w:t>response</w:t>
       </w:r>
       <w:r>
-        <w:t xml:space="preserve"> text.  By default </w:t>
-      </w:r>
-      <w:proofErr w:type="spellStart"/>
-      <w:r>
-        <w:t>Git</w:t>
-      </w:r>
-      <w:proofErr w:type="spellEnd"/>
-      <w:r>
-        <w:t xml:space="preserve"> Bash pauses when it reaches the point when it runs out of room in the wi</w:t>
+        <w:t xml:space="preserve"> text.  By default Git Bash pauses when it reaches the point when it runs out of room in the wi</w:t>
       </w:r>
       <w:r>
         <w:t>ndow to display additional text, and it</w:t>
@@ -746,108 +415,66 @@
         <w:spacing w:after="0"/>
         <w:ind w:left="720"/>
       </w:pPr>
-      <w:proofErr w:type="gramStart"/>
-      <w:r>
-        <w:t>the</w:t>
-      </w:r>
-      <w:proofErr w:type="gramEnd"/>
-      <w:r>
+      <w:r>
+        <w:t xml:space="preserve">the </w:t>
+      </w:r>
+      <w:r>
+        <w:rPr>
+          <w:b/>
+        </w:rPr>
+        <w:t>ENTER</w:t>
+      </w:r>
+      <w:r>
+        <w:t xml:space="preserve"> key to let Git Bash</w:t>
+      </w:r>
+      <w:r>
+        <w:rPr>
+          <w:b/>
+        </w:rPr>
         <w:t xml:space="preserve"> </w:t>
       </w:r>
       <w:r>
+        <w:t>display one additional line of text</w:t>
+      </w:r>
+    </w:p>
+    <w:p>
+      <w:pPr>
+        <w:spacing w:after="0"/>
+        <w:ind w:left="720"/>
+      </w:pPr>
+      <w:r>
+        <w:t xml:space="preserve">the </w:t>
+      </w:r>
+      <w:r>
         <w:rPr>
           <w:b/>
         </w:rPr>
-        <w:t>ENTER</w:t>
-      </w:r>
-      <w:r>
-        <w:t xml:space="preserve"> key to let </w:t>
-      </w:r>
-      <w:proofErr w:type="spellStart"/>
-      <w:r>
-        <w:t>Git</w:t>
-      </w:r>
-      <w:proofErr w:type="spellEnd"/>
-      <w:r>
-        <w:t xml:space="preserve"> Bash</w:t>
+        <w:t>SPACE</w:t>
+      </w:r>
+      <w:r>
+        <w:t xml:space="preserve"> key to let Git Bash display one additional page of text</w:t>
+      </w:r>
+    </w:p>
+    <w:p>
+      <w:pPr>
+        <w:spacing w:after="0"/>
+        <w:ind w:left="720"/>
+      </w:pPr>
+      <w:r>
+        <w:t>“q” to terminate the display and return to the command prompt “$”.</w:t>
+      </w:r>
+    </w:p>
+    <w:p>
+      <w:pPr>
+        <w:spacing w:after="0"/>
+      </w:pPr>
+      <w:r>
+        <w:t xml:space="preserve">When Git Bash finishes displaying all of the response text, it displays </w:t>
       </w:r>
       <w:r>
         <w:rPr>
           <w:b/>
         </w:rPr>
-        <w:t xml:space="preserve"> </w:t>
-      </w:r>
-      <w:r>
-        <w:t>display one additional line of text</w:t>
-      </w:r>
-    </w:p>
-    <w:p>
-      <w:pPr>
-        <w:spacing w:after="0"/>
-        <w:ind w:left="720"/>
-      </w:pPr>
-      <w:proofErr w:type="gramStart"/>
-      <w:r>
-        <w:t>the</w:t>
-      </w:r>
-      <w:proofErr w:type="gramEnd"/>
-      <w:r>
-        <w:t xml:space="preserve"> </w:t>
-      </w:r>
-      <w:r>
-        <w:rPr>
-          <w:b/>
-        </w:rPr>
-        <w:t>SPACE</w:t>
-      </w:r>
-      <w:r>
-        <w:t xml:space="preserve"> key to let </w:t>
-      </w:r>
-      <w:proofErr w:type="spellStart"/>
-      <w:r>
-        <w:t>Git</w:t>
-      </w:r>
-      <w:proofErr w:type="spellEnd"/>
-      <w:r>
-        <w:t xml:space="preserve"> Bash display one additional page of text</w:t>
-      </w:r>
-    </w:p>
-    <w:p>
-      <w:pPr>
-        <w:spacing w:after="0"/>
-        <w:ind w:left="720"/>
-      </w:pPr>
-      <w:r>
-        <w:t>“</w:t>
-      </w:r>
-      <w:proofErr w:type="gramStart"/>
-      <w:r>
-        <w:t>q</w:t>
-      </w:r>
-      <w:proofErr w:type="gramEnd"/>
-      <w:r>
-        <w:t>” to terminate the display and return to the command prompt “$”.</w:t>
-      </w:r>
-    </w:p>
-    <w:p>
-      <w:pPr>
-        <w:spacing w:after="0"/>
-      </w:pPr>
-      <w:r>
-        <w:t xml:space="preserve">When </w:t>
-      </w:r>
-      <w:proofErr w:type="spellStart"/>
-      <w:r>
-        <w:t>Git</w:t>
-      </w:r>
-      <w:proofErr w:type="spellEnd"/>
-      <w:r>
-        <w:t xml:space="preserve"> Bash finishes displaying all of the response text, it displays </w:t>
-      </w:r>
-      <w:r>
-        <w:rPr>
-          <w:b/>
-        </w:rPr>
         <w:t>END</w:t>
       </w:r>
       <w:r>
@@ -882,32 +509,16 @@
       <w:r>
         <w:t xml:space="preserve">The instructions for personalization are in the </w:t>
       </w:r>
-      <w:proofErr w:type="spellStart"/>
       <w:r>
         <w:rPr>
           <w:u w:val="single"/>
         </w:rPr>
-        <w:t>git</w:t>
-      </w:r>
-      <w:proofErr w:type="spellEnd"/>
-      <w:r>
-        <w:rPr>
-          <w:u w:val="single"/>
-        </w:rPr>
-        <w:t xml:space="preserve"> Book</w:t>
-      </w:r>
-      <w:r>
-        <w:t xml:space="preserve">, Chapter “1.6 Getting Started – First-Time </w:t>
-      </w:r>
-      <w:proofErr w:type="spellStart"/>
-      <w:r>
-        <w:t>Git</w:t>
-      </w:r>
-      <w:proofErr w:type="spellEnd"/>
-      <w:r>
-        <w:t xml:space="preserve"> Setup”.  Its URL is </w:t>
-      </w:r>
-      <w:hyperlink r:id="rId11" w:history="1">
+        <w:t>git Book</w:t>
+      </w:r>
+      <w:r>
+        <w:t xml:space="preserve">, Chapter “1.6 Getting Started – First-Time Git Setup”.  Its URL is </w:t>
+      </w:r>
+      <w:hyperlink r:id="rId12" w:history="1">
         <w:r>
           <w:rPr>
             <w:rStyle w:val="Hyperlink"/>
@@ -916,15 +527,7 @@
         </w:r>
       </w:hyperlink>
       <w:r>
-        <w:t xml:space="preserve">.  In case this URL no longer </w:t>
-      </w:r>
-      <w:proofErr w:type="gramStart"/>
-      <w:r>
-        <w:t>works ,</w:t>
-      </w:r>
-      <w:proofErr w:type="gramEnd"/>
-      <w:r>
-        <w:t xml:space="preserve"> use Google with keywords from the previous section to find this material.</w:t>
+        <w:t>.  In case this URL no longer works , use Google with keywords from the previous section to find this material.</w:t>
       </w:r>
     </w:p>
     <w:p>
@@ -946,121 +549,152 @@
         <w:ind w:left="720"/>
       </w:pPr>
       <w:r>
-        <w:t xml:space="preserve">$ </w:t>
-      </w:r>
-      <w:proofErr w:type="spellStart"/>
-      <w:proofErr w:type="gramStart"/>
-      <w:r>
-        <w:t>git</w:t>
-      </w:r>
-      <w:proofErr w:type="spellEnd"/>
-      <w:proofErr w:type="gramEnd"/>
+        <w:t>$ git config  - -global user.name SNCole</w:t>
+      </w:r>
+    </w:p>
+    <w:p>
+      <w:pPr>
+        <w:spacing w:after="0"/>
+        <w:ind w:left="720"/>
+      </w:pPr>
+      <w:r>
+        <w:t>$ git config  - -global user.email  sncole@post.harvard.edu</w:t>
+      </w:r>
+    </w:p>
+    <w:p>
+      <w:pPr>
+        <w:spacing w:after="0"/>
+        <w:ind w:left="720"/>
+      </w:pPr>
+      <w:r>
+        <w:t>$ git config  - -global core.editor c:/Windows/System32/notepad.exe</w:t>
+      </w:r>
+    </w:p>
+    <w:p>
+      <w:pPr>
+        <w:spacing w:after="0"/>
+      </w:pPr>
+      <w:r>
+        <w:t>Git uses the editor when it prompts you for a description of the reason for updating one or more files.</w:t>
+      </w:r>
+    </w:p>
+    <w:p>
+      <w:pPr>
+        <w:spacing w:after="0"/>
+      </w:pPr>
+    </w:p>
+    <w:p>
+      <w:r>
+        <w:t>When using Git for revision control with Visual Studio source files, much of the work can be done without the need for Git CMD, Git Bash, or Git GUI.  Instead, Visual Studio, itself provides a friendly user interface.  Refer to the Pluralsight course “</w:t>
+      </w:r>
+      <w:r>
+        <w:t>Using</w:t>
+      </w:r>
       <w:r>
         <w:t xml:space="preserve"> </w:t>
       </w:r>
-      <w:proofErr w:type="spellStart"/>
-      <w:r>
-        <w:t>config</w:t>
-      </w:r>
-      <w:proofErr w:type="spellEnd"/>
-      <w:r>
-        <w:t xml:space="preserve">  - -global user.name </w:t>
-      </w:r>
-      <w:proofErr w:type="spellStart"/>
-      <w:r>
-        <w:t>SNCole</w:t>
-      </w:r>
-      <w:proofErr w:type="spellEnd"/>
-    </w:p>
-    <w:p>
-      <w:pPr>
-        <w:spacing w:after="0"/>
-        <w:ind w:left="720"/>
-      </w:pPr>
-      <w:r>
-        <w:t xml:space="preserve">$ </w:t>
-      </w:r>
-      <w:proofErr w:type="spellStart"/>
-      <w:proofErr w:type="gramStart"/>
-      <w:r>
-        <w:t>git</w:t>
-      </w:r>
-      <w:proofErr w:type="spellEnd"/>
-      <w:proofErr w:type="gramEnd"/>
+      <w:r>
+        <w:t>Git</w:t>
+      </w:r>
       <w:r>
         <w:t xml:space="preserve"> </w:t>
       </w:r>
-      <w:proofErr w:type="spellStart"/>
-      <w:r>
-        <w:t>config</w:t>
-      </w:r>
-      <w:proofErr w:type="spellEnd"/>
-      <w:r>
-        <w:t xml:space="preserve">  - -global </w:t>
-      </w:r>
-      <w:proofErr w:type="spellStart"/>
-      <w:r>
-        <w:t>user.email</w:t>
-      </w:r>
-      <w:proofErr w:type="spellEnd"/>
-      <w:r>
-        <w:t xml:space="preserve">  sncole@post.harvard.edu</w:t>
-      </w:r>
-    </w:p>
-    <w:p>
-      <w:pPr>
-        <w:spacing w:after="0"/>
-        <w:ind w:left="720"/>
-      </w:pPr>
-      <w:r>
-        <w:t xml:space="preserve">$ </w:t>
-      </w:r>
-      <w:proofErr w:type="spellStart"/>
-      <w:proofErr w:type="gramStart"/>
-      <w:r>
-        <w:t>git</w:t>
-      </w:r>
-      <w:proofErr w:type="spellEnd"/>
-      <w:proofErr w:type="gramEnd"/>
+      <w:r>
+        <w:t>For</w:t>
+      </w:r>
       <w:r>
         <w:t xml:space="preserve"> </w:t>
       </w:r>
-      <w:proofErr w:type="spellStart"/>
-      <w:r>
-        <w:t>config</w:t>
-      </w:r>
-      <w:proofErr w:type="spellEnd"/>
-      <w:r>
-        <w:t xml:space="preserve">  - -global </w:t>
-      </w:r>
-      <w:proofErr w:type="spellStart"/>
-      <w:r>
-        <w:t>core.editor</w:t>
-      </w:r>
-      <w:proofErr w:type="spellEnd"/>
-      <w:r>
-        <w:t xml:space="preserve"> c:/Windows/System32/notepad.exe</w:t>
-      </w:r>
-    </w:p>
-    <w:p>
-      <w:pPr>
-        <w:spacing w:after="0"/>
-      </w:pPr>
-      <w:proofErr w:type="spellStart"/>
-      <w:r>
-        <w:t>Git</w:t>
-      </w:r>
-      <w:proofErr w:type="spellEnd"/>
-      <w:r>
-        <w:t xml:space="preserve"> uses the editor when it prompts you for a description of the reason for updating one or more files.</w:t>
-      </w:r>
-      <w:bookmarkStart w:id="0" w:name="_GoBack"/>
-      <w:bookmarkEnd w:id="0"/>
-    </w:p>
-    <w:p>
-      <w:pPr>
-        <w:spacing w:after="0"/>
-      </w:pPr>
+      <w:r>
+        <w:t>Source</w:t>
+      </w:r>
+      <w:r>
+        <w:t xml:space="preserve"> </w:t>
+      </w:r>
+      <w:r>
+        <w:t>Contro</w:t>
+      </w:r>
+      <w:r>
+        <w:t xml:space="preserve">l </w:t>
+      </w:r>
+      <w:r>
+        <w:t>In</w:t>
+      </w:r>
+      <w:r>
+        <w:t xml:space="preserve"> </w:t>
+      </w:r>
+      <w:r>
+        <w:t>Visual</w:t>
+      </w:r>
+      <w:r>
+        <w:t xml:space="preserve"> </w:t>
+      </w:r>
+      <w:r>
+        <w:t>Studio</w:t>
+      </w:r>
+      <w:r>
+        <w:t xml:space="preserve"> </w:t>
+      </w:r>
+      <w:r>
+        <w:t>2019</w:t>
+      </w:r>
+      <w:r>
+        <w:t xml:space="preserve">”, or refer to my notes at </w:t>
+      </w:r>
+      <w:r>
+        <w:rPr>
+          <w:b/>
+        </w:rPr>
+        <w:t>sncole\source\GitRepositories\WebAppCourseNotes\</w:t>
+      </w:r>
+      <w:r>
+        <w:t xml:space="preserve"> </w:t>
+      </w:r>
+      <w:r>
+        <w:rPr>
+          <w:b/>
+        </w:rPr>
+        <w:t>UsingGitForSourceControlInVisualStudio2019</w:t>
+      </w:r>
+      <w:r>
+        <w:rPr>
+          <w:b/>
+        </w:rPr>
+        <w:t>\</w:t>
+      </w:r>
+      <w:r>
+        <w:t xml:space="preserve"> </w:t>
+      </w:r>
+      <w:r>
+        <w:rPr>
+          <w:b/>
+        </w:rPr>
+        <w:t>UsingGit4SrcCtlInVS2019.docx</w:t>
+      </w:r>
+      <w:r>
+        <w:t xml:space="preserve">.  An easy way to get started with a repository and a solution is described in the section titled </w:t>
+      </w:r>
+      <w:r>
+        <w:rPr>
+          <w:rStyle w:val="Heading2Char"/>
+        </w:rPr>
+        <w:t>Crea</w:t>
+      </w:r>
+      <w:r>
+        <w:rPr>
+          <w:rStyle w:val="Heading2Char"/>
+        </w:rPr>
+        <w:t>t</w:t>
+      </w:r>
+      <w:r>
+        <w:rPr>
+          <w:rStyle w:val="Heading2Char"/>
+        </w:rPr>
+        <w:t>e a Local Git Repository</w:t>
+      </w:r>
+      <w:r>
+        <w:t>.</w:t>
+      </w:r>
     </w:p>
     <w:p>
       <w:pPr>
@@ -1069,81 +703,42 @@
           <w:u w:val="single"/>
         </w:rPr>
       </w:pPr>
-      <w:proofErr w:type="spellStart"/>
       <w:r>
         <w:rPr>
           <w:u w:val="single"/>
         </w:rPr>
         <w:t>Github</w:t>
       </w:r>
-      <w:proofErr w:type="spellEnd"/>
-    </w:p>
-    <w:p>
-      <w:pPr>
-        <w:spacing w:after="0"/>
-      </w:pPr>
-    </w:p>
-    <w:p>
-      <w:pPr>
-        <w:spacing w:after="0"/>
-      </w:pPr>
-      <w:proofErr w:type="spellStart"/>
-      <w:r>
-        <w:t>Github</w:t>
-      </w:r>
-      <w:proofErr w:type="spellEnd"/>
-      <w:r>
-        <w:t xml:space="preserve"> is a free service available on the internet.  </w:t>
-      </w:r>
-      <w:r>
-        <w:t xml:space="preserve">Using </w:t>
-      </w:r>
-      <w:proofErr w:type="spellStart"/>
-      <w:r>
-        <w:t>Github</w:t>
-      </w:r>
-      <w:proofErr w:type="spellEnd"/>
-      <w:r>
-        <w:t xml:space="preserve"> provides (1) backup storage for the </w:t>
-      </w:r>
-      <w:proofErr w:type="spellStart"/>
-      <w:r>
-        <w:t>Git</w:t>
-      </w:r>
-      <w:proofErr w:type="spellEnd"/>
-      <w:r>
-        <w:t xml:space="preserve"> revision-control </w:t>
-      </w:r>
-      <w:proofErr w:type="gramStart"/>
-      <w:r>
-        <w:t>information  and</w:t>
-      </w:r>
-      <w:proofErr w:type="gramEnd"/>
-      <w:r>
-        <w:t xml:space="preserve"> (2) allows access that information from more than one computer.</w:t>
-      </w:r>
-    </w:p>
-    <w:p>
-      <w:pPr>
-        <w:spacing w:after="0"/>
-      </w:pPr>
-    </w:p>
-    <w:p>
-      <w:pPr>
-        <w:spacing w:after="0"/>
-      </w:pPr>
-      <w:r>
-        <w:t xml:space="preserve">One sets up a </w:t>
-      </w:r>
-      <w:proofErr w:type="spellStart"/>
-      <w:r>
-        <w:t>Github</w:t>
-      </w:r>
-      <w:proofErr w:type="spellEnd"/>
-      <w:r>
-        <w:t xml:space="preserve"> account at </w:t>
-      </w:r>
-      <w:hyperlink r:id="rId12" w:history="1">
+    </w:p>
+    <w:p>
+      <w:pPr>
+        <w:spacing w:after="0"/>
+      </w:pPr>
+    </w:p>
+    <w:p>
+      <w:pPr>
+        <w:spacing w:after="0"/>
+      </w:pPr>
+      <w:r>
+        <w:t xml:space="preserve">Github is a free service available on the internet.  </w:t>
+      </w:r>
+      <w:r>
+        <w:t>Using Github provides (1) backup storage for the Git revision-control information  and (2) allows access that information from more than one computer.</w:t>
+      </w:r>
+    </w:p>
+    <w:p>
+      <w:pPr>
+        <w:spacing w:after="0"/>
+      </w:pPr>
+    </w:p>
+    <w:p>
+      <w:pPr>
+        <w:spacing w:after="0"/>
+      </w:pPr>
+      <w:r>
+        <w:t xml:space="preserve">One sets up a Github account at </w:t>
+      </w:r>
+      <w:hyperlink r:id="rId13" w:history="1">
         <w:r>
           <w:rPr>
             <w:rStyle w:val="Hyperlink"/>
@@ -1158,15 +753,7 @@
         <w:t>r</w:t>
       </w:r>
       <w:r>
-        <w:t xml:space="preserve">eating a new account, </w:t>
-      </w:r>
-      <w:proofErr w:type="spellStart"/>
-      <w:r>
-        <w:t>Github</w:t>
-      </w:r>
-      <w:proofErr w:type="spellEnd"/>
-      <w:r>
-        <w:t xml:space="preserve"> will request a user ID and a password.  As a 2</w:t>
+        <w:t>eating a new account, Github will request a user ID and a password.  As a 2</w:t>
       </w:r>
       <w:r>
         <w:rPr>
@@ -1190,47 +777,22 @@
         <w:t>to supply a passp</w:t>
       </w:r>
       <w:r>
-        <w:t xml:space="preserve">hrase to use with the SSH key.  When I tell </w:t>
-      </w:r>
-      <w:proofErr w:type="spellStart"/>
-      <w:r>
-        <w:t>git</w:t>
-      </w:r>
-      <w:proofErr w:type="spellEnd"/>
-      <w:r>
-        <w:t xml:space="preserve"> to copy information from the repository to the </w:t>
-      </w:r>
-      <w:proofErr w:type="spellStart"/>
-      <w:r>
-        <w:t>Github</w:t>
-      </w:r>
-      <w:proofErr w:type="spellEnd"/>
-      <w:r>
-        <w:t xml:space="preserve"> web site (the “push” command), </w:t>
-      </w:r>
-      <w:proofErr w:type="spellStart"/>
-      <w:r>
-        <w:t>git</w:t>
-      </w:r>
-      <w:proofErr w:type="spellEnd"/>
-      <w:r>
-        <w:t xml:space="preserve"> asks me for the SSH passphrase.</w:t>
-      </w:r>
-    </w:p>
-    <w:p>
-      <w:pPr>
-        <w:spacing w:after="0"/>
-      </w:pPr>
-    </w:p>
-    <w:p>
-      <w:pPr>
-        <w:spacing w:after="0"/>
-      </w:pPr>
-      <w:r>
-        <w:lastRenderedPageBreak/>
+        <w:t>hrase to use with the SSH key.  When I tell git to copy information from the repository to the Github web site (the “push” command), git asks me for the SSH passphrase.</w:t>
+      </w:r>
+    </w:p>
+    <w:p>
+      <w:pPr>
+        <w:spacing w:after="0"/>
+      </w:pPr>
+    </w:p>
+    <w:p>
+      <w:pPr>
+        <w:spacing w:after="0"/>
+      </w:pPr>
+      <w:r>
         <w:t xml:space="preserve">Use </w:t>
       </w:r>
-      <w:hyperlink r:id="rId13" w:history="1">
+      <w:hyperlink r:id="rId14" w:history="1">
         <w:r>
           <w:rPr>
             <w:rStyle w:val="Hyperlink"/>
@@ -1239,24 +801,35 @@
         </w:r>
       </w:hyperlink>
       <w:r>
-        <w:t xml:space="preserve"> to create an SSH key, to add it to </w:t>
-      </w:r>
-      <w:proofErr w:type="spellStart"/>
-      <w:r>
-        <w:t>ssh</w:t>
-      </w:r>
-      <w:proofErr w:type="spellEnd"/>
-      <w:r>
-        <w:t>-agent, and to add it to the GitHub account.</w:t>
-      </w:r>
-    </w:p>
-    <w:p>
-      <w:pPr>
-        <w:spacing w:after="0"/>
-      </w:pPr>
+        <w:t xml:space="preserve"> </w:t>
+      </w:r>
+      <w:r>
+        <w:t xml:space="preserve">or </w:t>
+      </w:r>
+      <w:hyperlink r:id="rId15" w:anchor="_generate_ssh_key" w:history="1">
+        <w:r>
+          <w:rPr>
+            <w:rStyle w:val="Hyperlink"/>
+          </w:rPr>
+          <w:t>https://git-scm.com/book/en/v2/Git-on-the-Server-Generating-Your-SSH-Public-Key#_generate_ssh_key</w:t>
+        </w:r>
+      </w:hyperlink>
+      <w:r>
+        <w:t xml:space="preserve"> </w:t>
+      </w:r>
+      <w:r>
+        <w:t>to create an SSH key, to add it to ssh-agent, and to add it to the GitHub account.</w:t>
+      </w:r>
+    </w:p>
+    <w:p>
+      <w:pPr>
+        <w:spacing w:after="0"/>
+      </w:pPr>
+      <w:bookmarkStart w:id="0" w:name="_GoBack"/>
+      <w:bookmarkEnd w:id="0"/>
     </w:p>
     <w:sectPr>
-      <w:footerReference w:type="default" r:id="rId14"/>
+      <w:footerReference w:type="default" r:id="rId16"/>
       <w:pgSz w:w="12240" w:h="15840"/>
       <w:pgMar w:top="1440" w:right="1440" w:bottom="1440" w:left="1440" w:header="720" w:footer="720" w:gutter="0"/>
       <w:cols w:space="720"/>
@@ -1325,7 +898,7 @@
           <w:rPr>
             <w:noProof/>
           </w:rPr>
-          <w:t>1</w:t>
+          <w:t>3</w:t>
         </w:r>
         <w:r>
           <w:rPr>
@@ -1994,6 +1567,30 @@
       <w:szCs w:val="28"/>
     </w:rPr>
   </w:style>
+  <w:style w:type="paragraph" w:styleId="Heading2">
+    <w:name w:val="heading 2"/>
+    <w:basedOn w:val="Normal"/>
+    <w:next w:val="Normal"/>
+    <w:link w:val="Heading2Char"/>
+    <w:uiPriority w:val="9"/>
+    <w:unhideWhenUsed/>
+    <w:qFormat/>
+    <w:rsid w:val="006130AA"/>
+    <w:pPr>
+      <w:keepNext/>
+      <w:keepLines/>
+      <w:spacing w:before="200" w:after="0"/>
+      <w:outlineLvl w:val="1"/>
+    </w:pPr>
+    <w:rPr>
+      <w:rFonts w:asciiTheme="majorHAnsi" w:eastAsiaTheme="majorEastAsia" w:hAnsiTheme="majorHAnsi" w:cstheme="majorBidi"/>
+      <w:b/>
+      <w:bCs/>
+      <w:color w:val="4F81BD" w:themeColor="accent1"/>
+      <w:sz w:val="26"/>
+      <w:szCs w:val="26"/>
+    </w:rPr>
+  </w:style>
   <w:style w:type="character" w:default="1" w:styleId="DefaultParagraphFont">
     <w:name w:val="Default Paragraph Font"/>
     <w:uiPriority w:val="1"/>
@@ -2102,6 +1699,21 @@
     <w:link w:val="Footer"/>
     <w:uiPriority w:val="99"/>
     <w:rsid w:val="00473499"/>
+  </w:style>
+  <w:style w:type="character" w:customStyle="1" w:styleId="Heading2Char">
+    <w:name w:val="Heading 2 Char"/>
+    <w:basedOn w:val="DefaultParagraphFont"/>
+    <w:link w:val="Heading2"/>
+    <w:uiPriority w:val="9"/>
+    <w:rsid w:val="006130AA"/>
+    <w:rPr>
+      <w:rFonts w:asciiTheme="majorHAnsi" w:eastAsiaTheme="majorEastAsia" w:hAnsiTheme="majorHAnsi" w:cstheme="majorBidi"/>
+      <w:b/>
+      <w:bCs/>
+      <w:color w:val="4F81BD" w:themeColor="accent1"/>
+      <w:sz w:val="26"/>
+      <w:szCs w:val="26"/>
+    </w:rPr>
   </w:style>
 </w:styles>
 </file>
@@ -2289,6 +1901,30 @@
       <w:szCs w:val="28"/>
     </w:rPr>
   </w:style>
+  <w:style w:type="paragraph" w:styleId="Heading2">
+    <w:name w:val="heading 2"/>
+    <w:basedOn w:val="Normal"/>
+    <w:next w:val="Normal"/>
+    <w:link w:val="Heading2Char"/>
+    <w:uiPriority w:val="9"/>
+    <w:unhideWhenUsed/>
+    <w:qFormat/>
+    <w:rsid w:val="006130AA"/>
+    <w:pPr>
+      <w:keepNext/>
+      <w:keepLines/>
+      <w:spacing w:before="200" w:after="0"/>
+      <w:outlineLvl w:val="1"/>
+    </w:pPr>
+    <w:rPr>
+      <w:rFonts w:asciiTheme="majorHAnsi" w:eastAsiaTheme="majorEastAsia" w:hAnsiTheme="majorHAnsi" w:cstheme="majorBidi"/>
+      <w:b/>
+      <w:bCs/>
+      <w:color w:val="4F81BD" w:themeColor="accent1"/>
+      <w:sz w:val="26"/>
+      <w:szCs w:val="26"/>
+    </w:rPr>
+  </w:style>
   <w:style w:type="character" w:default="1" w:styleId="DefaultParagraphFont">
     <w:name w:val="Default Paragraph Font"/>
     <w:uiPriority w:val="1"/>
@@ -2397,6 +2033,21 @@
     <w:link w:val="Footer"/>
     <w:uiPriority w:val="99"/>
     <w:rsid w:val="00473499"/>
+  </w:style>
+  <w:style w:type="character" w:customStyle="1" w:styleId="Heading2Char">
+    <w:name w:val="Heading 2 Char"/>
+    <w:basedOn w:val="DefaultParagraphFont"/>
+    <w:link w:val="Heading2"/>
+    <w:uiPriority w:val="9"/>
+    <w:rsid w:val="006130AA"/>
+    <w:rPr>
+      <w:rFonts w:asciiTheme="majorHAnsi" w:eastAsiaTheme="majorEastAsia" w:hAnsiTheme="majorHAnsi" w:cstheme="majorBidi"/>
+      <w:b/>
+      <w:bCs/>
+      <w:color w:val="4F81BD" w:themeColor="accent1"/>
+      <w:sz w:val="26"/>
+      <w:szCs w:val="26"/>
+    </w:rPr>
   </w:style>
 </w:styles>
 </file>
@@ -2691,7 +2342,7 @@
 </file>
 
 <file path=customXml/itemProps1.xml><?xml version="1.0" encoding="utf-8"?>
-<ds:datastoreItem xmlns:ds="http://schemas.openxmlformats.org/officeDocument/2006/customXml" ds:itemID="{7C42FB2C-98EF-43B3-9BC0-57F2FC5CE466}">
+<ds:datastoreItem xmlns:ds="http://schemas.openxmlformats.org/officeDocument/2006/customXml" ds:itemID="{F58B4BA3-40A5-4A4C-97C4-DC79F559EDD4}">
   <ds:schemaRefs>
     <ds:schemaRef ds:uri="http://schemas.openxmlformats.org/officeDocument/2006/bibliography"/>
   </ds:schemaRefs>

</xml_diff>